<commit_message>
PostFixProgram Condense into one class
</commit_message>
<xml_diff>
--- a/bin/Description of the Code.docx
+++ b/bin/Description of the Code.docx
@@ -25,7 +25,43 @@
         <w:rPr>
           <w:lang w:val="en-GB"/>
         </w:rPr>
-        <w:t xml:space="preserve">The code features three classes: A Calculator, a </w:t>
+        <w:t xml:space="preserve">The code features three </w:t>
+      </w:r>
+      <w:r>
+        <w:rPr>
+          <w:lang w:val="en-GB"/>
+        </w:rPr>
+        <w:t>parts</w:t>
+      </w:r>
+      <w:r>
+        <w:rPr>
+          <w:lang w:val="en-GB"/>
+        </w:rPr>
+        <w:t xml:space="preserve">: </w:t>
+      </w:r>
+      <w:r>
+        <w:rPr>
+          <w:lang w:val="en-GB"/>
+        </w:rPr>
+        <w:t>the</w:t>
+      </w:r>
+      <w:r>
+        <w:rPr>
+          <w:lang w:val="en-GB"/>
+        </w:rPr>
+        <w:t xml:space="preserve"> Calculator, </w:t>
+      </w:r>
+      <w:r>
+        <w:rPr>
+          <w:lang w:val="en-GB"/>
+        </w:rPr>
+        <w:t>the</w:t>
+      </w:r>
+      <w:r>
+        <w:rPr>
+          <w:lang w:val="en-GB"/>
+        </w:rPr>
+        <w:t xml:space="preserve"> </w:t>
       </w:r>
       <w:proofErr w:type="gramStart"/>
       <w:r>
@@ -53,21 +89,7 @@
         <w:rPr>
           <w:lang w:val="en-GB"/>
         </w:rPr>
-        <w:t xml:space="preserve">. This was done just for the sake of not making the main class look too bloated, it would have been just as easy to keep the two methods within the </w:t>
-      </w:r>
-      <w:proofErr w:type="spellStart"/>
-      <w:r>
-        <w:rPr>
-          <w:lang w:val="en-GB"/>
-        </w:rPr>
-        <w:t>PostFixProgram</w:t>
-      </w:r>
-      <w:proofErr w:type="spellEnd"/>
-      <w:r>
-        <w:rPr>
-          <w:lang w:val="en-GB"/>
-        </w:rPr>
-        <w:t>, but I felt it just was a tad more aesthetically pleasing.</w:t>
+        <w:t xml:space="preserve">. </w:t>
       </w:r>
     </w:p>
     <w:p>
@@ -82,28 +104,36 @@
         </w:rPr>
         <w:t xml:space="preserve">The </w:t>
       </w:r>
-      <w:proofErr w:type="spellStart"/>
-      <w:r>
-        <w:rPr>
-          <w:lang w:val="en-GB"/>
-        </w:rPr>
-        <w:t>CSVParser</w:t>
-      </w:r>
-      <w:proofErr w:type="spellEnd"/>
-      <w:r>
-        <w:rPr>
-          <w:lang w:val="en-GB"/>
-        </w:rPr>
-        <w:t xml:space="preserve"> class is the first that is used, </w:t>
-      </w:r>
-      <w:proofErr w:type="gramStart"/>
-      <w:r>
-        <w:rPr>
-          <w:lang w:val="en-GB"/>
-        </w:rPr>
-        <w:t>in order to</w:t>
-      </w:r>
-      <w:proofErr w:type="gramEnd"/>
+      <w:r>
+        <w:rPr>
+          <w:lang w:val="en-GB"/>
+        </w:rPr>
+        <w:t>parser</w:t>
+      </w:r>
+      <w:r>
+        <w:rPr>
+          <w:lang w:val="en-GB"/>
+        </w:rPr>
+        <w:t xml:space="preserve"> is the first </w:t>
+      </w:r>
+      <w:r>
+        <w:rPr>
+          <w:lang w:val="en-GB"/>
+        </w:rPr>
+        <w:t>part used</w:t>
+      </w:r>
+      <w:r>
+        <w:rPr>
+          <w:lang w:val="en-GB"/>
+        </w:rPr>
+        <w:t xml:space="preserve">, </w:t>
+      </w:r>
+      <w:r>
+        <w:rPr>
+          <w:lang w:val="en-GB"/>
+        </w:rPr>
+        <w:t>to</w:t>
+      </w:r>
       <w:r>
         <w:rPr>
           <w:lang w:val="en-GB"/>

</xml_diff>

<commit_message>
Updated To Overlook Spaces in Strings
</commit_message>
<xml_diff>
--- a/bin/Description of the Code.docx
+++ b/bin/Description of the Code.docx
@@ -61,35 +61,7 @@
         <w:rPr>
           <w:lang w:val="en-GB"/>
         </w:rPr>
-        <w:t xml:space="preserve"> </w:t>
-      </w:r>
-      <w:proofErr w:type="gramStart"/>
-      <w:r>
-        <w:rPr>
-          <w:lang w:val="en-GB"/>
-        </w:rPr>
-        <w:t>Parser</w:t>
-      </w:r>
-      <w:proofErr w:type="gramEnd"/>
-      <w:r>
-        <w:rPr>
-          <w:lang w:val="en-GB"/>
-        </w:rPr>
-        <w:t xml:space="preserve"> and the main class </w:t>
-      </w:r>
-      <w:proofErr w:type="spellStart"/>
-      <w:r>
-        <w:rPr>
-          <w:lang w:val="en-GB"/>
-        </w:rPr>
-        <w:t>PostFixProgram</w:t>
-      </w:r>
-      <w:proofErr w:type="spellEnd"/>
-      <w:r>
-        <w:rPr>
-          <w:lang w:val="en-GB"/>
-        </w:rPr>
-        <w:t xml:space="preserve">. </w:t>
+        <w:t xml:space="preserve"> Parser and the main class PostFixProgram. </w:t>
       </w:r>
     </w:p>
     <w:p>
@@ -138,21 +110,7 @@
         <w:rPr>
           <w:lang w:val="en-GB"/>
         </w:rPr>
-        <w:t xml:space="preserve"> read a CSV file and translate it into a grid of strings. The first possible limitation of my project is the size of the grid of strings. For the sake of the example, I chose to set the size as 3 by 3, however this would mean there would be issues if the inputted CSV file was larger than the example one. I did also contemplate doing a 10 by 10, but that would sacrifice performance, as </w:t>
-      </w:r>
-      <w:proofErr w:type="gramStart"/>
-      <w:r>
-        <w:rPr>
-          <w:lang w:val="en-GB"/>
-        </w:rPr>
-        <w:t>the for</w:t>
-      </w:r>
-      <w:proofErr w:type="gramEnd"/>
-      <w:r>
-        <w:rPr>
-          <w:lang w:val="en-GB"/>
-        </w:rPr>
-        <w:t xml:space="preserve"> loops would loop through many null elements when values aren’t present.</w:t>
+        <w:t xml:space="preserve"> read a CSV file and translate it into a grid of strings. The first possible limitation of my project is the size of the grid of strings. For the sake of the example, I chose to set the size as 3 by 3, however this would mean there would be issues if the inputted CSV file was larger than the example one. I did also contemplate doing a 10 by 10, but that would sacrifice performance, as the for loops would loop through many null elements when values aren’t present.</w:t>
       </w:r>
     </w:p>
     <w:p>
@@ -165,21 +123,37 @@
         <w:rPr>
           <w:lang w:val="en-GB"/>
         </w:rPr>
-        <w:t xml:space="preserve">Next the code uses the calculate method to go through each cell and run the </w:t>
-      </w:r>
-      <w:proofErr w:type="spellStart"/>
-      <w:r>
-        <w:rPr>
-          <w:lang w:val="en-GB"/>
-        </w:rPr>
-        <w:t>prepareString</w:t>
-      </w:r>
-      <w:proofErr w:type="spellEnd"/>
-      <w:r>
-        <w:rPr>
-          <w:lang w:val="en-GB"/>
-        </w:rPr>
-        <w:t xml:space="preserve"> method. This method exists in the case of equations that use A1, B2 etc and handles swapping out the values. Another limitation is the if statement used to determine whether an expression is of “Letter/Number” format, as it sticks to a length of 2 and checks for numbers and letters. If the size of the csv went into double digit letters of numbers, this would cause a problem, so in future refactoring that to account for such case would be good.</w:t>
+        <w:t>T</w:t>
+      </w:r>
+      <w:r>
+        <w:rPr>
+          <w:lang w:val="en-GB"/>
+        </w:rPr>
+        <w:t xml:space="preserve">he main </w:t>
+      </w:r>
+      <w:r>
+        <w:rPr>
+          <w:lang w:val="en-GB"/>
+        </w:rPr>
+        <w:t>loop code</w:t>
+      </w:r>
+      <w:r>
+        <w:rPr>
+          <w:lang w:val="en-GB"/>
+        </w:rPr>
+        <w:t xml:space="preserve"> is the </w:t>
+      </w:r>
+      <w:r>
+        <w:rPr>
+          <w:lang w:val="en-GB"/>
+        </w:rPr>
+        <w:t>traverseCells</w:t>
+      </w:r>
+      <w:r>
+        <w:rPr>
+          <w:lang w:val="en-GB"/>
+        </w:rPr>
+        <w:t xml:space="preserve"> method which runs two for loops in the hope of translating all the cells. The final limitation here is the use of two nested four loops, which isn’t ideal aesthetically or performance wise, however at the time I couldn’t think of a better way to go through the values again to insure in examples like the B1 B2, are picked up and accounted for, as they wouldn’t be at times before the B1 and B2 cells aren’t populated, which would be the case when the code first goes through the cells.</w:t>
       </w:r>
     </w:p>
     <w:p>
@@ -188,19 +162,23 @@
           <w:lang w:val="en-GB"/>
         </w:rPr>
       </w:pPr>
-      <w:proofErr w:type="gramStart"/>
-      <w:r>
-        <w:rPr>
-          <w:lang w:val="en-GB"/>
-        </w:rPr>
-        <w:t>Finally</w:t>
-      </w:r>
-      <w:proofErr w:type="gramEnd"/>
-      <w:r>
-        <w:rPr>
-          <w:lang w:val="en-GB"/>
-        </w:rPr>
-        <w:t xml:space="preserve"> the main code is the calculate method which runs two for loops in the hope of translating all the cells. The final limitation here is the use of two nested four loops, which isn’t ideal aesthetically or performance wise, however at the time I couldn’t think of a better way to go through the values again to insure in examples like the B1 B2, are picked up and accounted for, as they wouldn’t be at times before the B1 and B2 cells aren’t populated, which would be the case when the code first goes through the cells.</w:t>
+      <w:r>
+        <w:rPr>
+          <w:lang w:val="en-GB"/>
+        </w:rPr>
+        <w:t>Finally, the logic of the code is the calculate</w:t>
+      </w:r>
+      <w:r>
+        <w:rPr>
+          <w:lang w:val="en-GB"/>
+        </w:rPr>
+        <w:t>Equations</w:t>
+      </w:r>
+      <w:r>
+        <w:rPr>
+          <w:lang w:val="en-GB"/>
+        </w:rPr>
+        <w:t xml:space="preserve"> method, which first ensures a string isn’t empty, null or just a blank space and then splits it into an array of smaller strings, before choosing between whether it’s Cell information, in which it will replace the cell with the cells value and place that in a stack of floats, whether it’s an operator, in which it will perform a calculation and place the value within the stack of floats, or whether it’s a number, in which it will parse the float and place It in the stack of floats. At the end there should be only one value, which will be formatted to make sure it doesn’t show a decimal unless necessary.</w:t>
       </w:r>
     </w:p>
     <w:sectPr>

</xml_diff>

<commit_message>
Updated to retain decimal places
</commit_message>
<xml_diff>
--- a/bin/Description of the Code.docx
+++ b/bin/Description of the Code.docx
@@ -226,7 +226,19 @@
         <w:rPr>
           <w:lang w:val="en-GB"/>
         </w:rPr>
-        <w:t>. At the end there should be only one value, which will be formatted to make sure it doesn’t show a decimal unless necessary.</w:t>
+        <w:t>. At the end there should be only one value, which will be formatted to make sure it doesn’t show a decimal unless necessary</w:t>
+      </w:r>
+      <w:r>
+        <w:rPr>
+          <w:lang w:val="en-GB"/>
+        </w:rPr>
+        <w:t xml:space="preserve"> (this has also been amended in the case there is a decimal passed as an argument, to retain the number of decimals in the argument and return a number with the same number of decimals)</w:t>
+      </w:r>
+      <w:r>
+        <w:rPr>
+          <w:lang w:val="en-GB"/>
+        </w:rPr>
+        <w:t>.</w:t>
       </w:r>
     </w:p>
     <w:p>

</xml_diff>